<commit_message>
LastUpdate. Everything is working, but when you are creating new orde… …r and go to your profile, you can check the Rental Contract after restarting the app. It will be added to your ListBox in profile, but you won't check it. try to fix it, cause i don't have enough time to finish it.
</commit_message>
<xml_diff>
--- a/CourseWork_CarSharing/UserRentals/user_order1.docx
+++ b/CourseWork_CarSharing/UserRentals/user_order1.docx
@@ -100,15 +100,15 @@
         <w:rPr>
           <w:b/>
         </w:rPr>
-        <w:t>1.1. Арендодатель предоставляет Арендатору автомобиль марки «BMW», 2020 года выпуска, государственный номер W567XJ, принадлежащий Арендодателю на праве собственности; за плату во временное владение и пользование без оказания услуг по управлению им и его технической эксплуатации.</w:t>
-      </w:r>
-    </w:p>
-    <w:p>
-      <w:r>
-        <w:rPr>
-          <w:b/>
-        </w:rPr>
-        <w:t>1.2. Стоимость подневной аренды автомобиля составляет: 180 долларов США.</w:t>
+        <w:t>1.1. Арендодатель предоставляет Арендатору автомобиль марки «Kia», 2013 года выпуска, государственный номер S837OW, принадлежащий Арендодателю на праве собственности; за плату во временное владение и пользование без оказания услуг по управлению им и его технической эксплуатации.</w:t>
+      </w:r>
+    </w:p>
+    <w:p>
+      <w:r>
+        <w:rPr>
+          <w:b/>
+        </w:rPr>
+        <w:t>1.2. Стоимость подневной аренды автомобиля составляет: 100 долларов США.</w:t>
       </w:r>
     </w:p>
     <w:p>
@@ -365,7 +365,7 @@
         <w:rPr>
           <w:b/>
         </w:rPr>
-        <w:t>6.1.Настоящий договор вступает в силу с 27.06.2023 0:00:00 и действует по 30.06.2023 0:00:00</w:t>
+        <w:t>6.1.Настоящий договор вступает в силу с 26.06.2023 0:00:00 и действует по 30.06.2023 0:00:00</w:t>
       </w:r>
     </w:p>
     <w:p>

</xml_diff>